<commit_message>
Actualización de vistas, rutas, estilos y nuevos reportes
</commit_message>
<xml_diff>
--- a/backend/templates/reportes/1.docx
+++ b/backend/templates/reportes/1.docx
@@ -171,21 +171,22 @@
         <w:tblLook w:val="04A0" w:firstRow="1" w:lastRow="0" w:firstColumn="1" w:lastColumn="0" w:noHBand="0" w:noVBand="1"/>
       </w:tblPr>
       <w:tblGrid>
-        <w:gridCol w:w="555"/>
-        <w:gridCol w:w="1354"/>
-        <w:gridCol w:w="1106"/>
-        <w:gridCol w:w="1108"/>
-        <w:gridCol w:w="2511"/>
-        <w:gridCol w:w="1443"/>
-        <w:gridCol w:w="1608"/>
-        <w:gridCol w:w="1110"/>
-        <w:gridCol w:w="1199"/>
-        <w:gridCol w:w="1568"/>
+        <w:gridCol w:w="517"/>
+        <w:gridCol w:w="1147"/>
+        <w:gridCol w:w="792"/>
+        <w:gridCol w:w="720"/>
+        <w:gridCol w:w="1421"/>
+        <w:gridCol w:w="1207"/>
+        <w:gridCol w:w="1452"/>
+        <w:gridCol w:w="1317"/>
+        <w:gridCol w:w="1769"/>
+        <w:gridCol w:w="1769"/>
+        <w:gridCol w:w="1451"/>
       </w:tblGrid>
       <w:tr>
         <w:tc>
           <w:tcPr>
-            <w:tcW w:w="555" w:type="dxa"/>
+            <w:tcW w:w="517" w:type="dxa"/>
             <w:shd w:val="clear" w:color="auto" w:fill="D9D9D9" w:themeFill="background1" w:themeFillShade="D9"/>
           </w:tcPr>
           <w:p>
@@ -206,7 +207,7 @@
         </w:tc>
         <w:tc>
           <w:tcPr>
-            <w:tcW w:w="1354" w:type="dxa"/>
+            <w:tcW w:w="1153" w:type="dxa"/>
             <w:shd w:val="clear" w:color="auto" w:fill="D9D9D9" w:themeFill="background1" w:themeFillShade="D9"/>
           </w:tcPr>
           <w:p>
@@ -242,7 +243,7 @@
         </w:tc>
         <w:tc>
           <w:tcPr>
-            <w:tcW w:w="1106" w:type="dxa"/>
+            <w:tcW w:w="801" w:type="dxa"/>
             <w:shd w:val="clear" w:color="auto" w:fill="D9D9D9" w:themeFill="background1" w:themeFillShade="D9"/>
           </w:tcPr>
           <w:p>
@@ -263,7 +264,7 @@
         </w:tc>
         <w:tc>
           <w:tcPr>
-            <w:tcW w:w="1108" w:type="dxa"/>
+            <w:tcW w:w="731" w:type="dxa"/>
             <w:shd w:val="clear" w:color="auto" w:fill="D9D9D9" w:themeFill="background1" w:themeFillShade="D9"/>
           </w:tcPr>
           <w:p>
@@ -284,7 +285,7 @@
         </w:tc>
         <w:tc>
           <w:tcPr>
-            <w:tcW w:w="2511" w:type="dxa"/>
+            <w:tcW w:w="2038" w:type="dxa"/>
             <w:shd w:val="clear" w:color="auto" w:fill="D9D9D9" w:themeFill="background1" w:themeFillShade="D9"/>
           </w:tcPr>
           <w:p>
@@ -305,7 +306,7 @@
         </w:tc>
         <w:tc>
           <w:tcPr>
-            <w:tcW w:w="1443" w:type="dxa"/>
+            <w:tcW w:w="556" w:type="dxa"/>
             <w:shd w:val="clear" w:color="auto" w:fill="D9D9D9" w:themeFill="background1" w:themeFillShade="D9"/>
           </w:tcPr>
           <w:p>
@@ -326,7 +327,7 @@
         </w:tc>
         <w:tc>
           <w:tcPr>
-            <w:tcW w:w="1608" w:type="dxa"/>
+            <w:tcW w:w="1456" w:type="dxa"/>
             <w:shd w:val="clear" w:color="auto" w:fill="D9D9D9" w:themeFill="background1" w:themeFillShade="D9"/>
             <w:vAlign w:val="center"/>
           </w:tcPr>
@@ -349,7 +350,7 @@
         </w:tc>
         <w:tc>
           <w:tcPr>
-            <w:tcW w:w="1110" w:type="dxa"/>
+            <w:tcW w:w="1317" w:type="dxa"/>
             <w:shd w:val="clear" w:color="auto" w:fill="D9D9D9" w:themeFill="background1" w:themeFillShade="D9"/>
           </w:tcPr>
           <w:p>
@@ -364,13 +365,20 @@
                 <w:rFonts w:ascii="Arial" w:hAnsi="Arial" w:cs="Arial"/>
                 <w:b/>
               </w:rPr>
-              <w:t>Asistió a este bloque</w:t>
+              <w:t>El estudiante a</w:t>
+            </w:r>
+            <w:r>
+              <w:rPr>
+                <w:rFonts w:ascii="Arial" w:hAnsi="Arial" w:cs="Arial"/>
+                <w:b/>
+              </w:rPr>
+              <w:t>sistió a este bloque</w:t>
             </w:r>
           </w:p>
         </w:tc>
         <w:tc>
           <w:tcPr>
-            <w:tcW w:w="1199" w:type="dxa"/>
+            <w:tcW w:w="1769" w:type="dxa"/>
             <w:shd w:val="clear" w:color="auto" w:fill="D9D9D9" w:themeFill="background1" w:themeFillShade="D9"/>
           </w:tcPr>
           <w:p>
@@ -385,13 +393,76 @@
                 <w:rFonts w:ascii="Arial" w:hAnsi="Arial" w:cs="Arial"/>
                 <w:b/>
               </w:rPr>
-              <w:t>Asistió el Docente a este bloque</w:t>
+              <w:t>El docente a</w:t>
+            </w:r>
+            <w:r>
+              <w:rPr>
+                <w:rFonts w:ascii="Arial" w:hAnsi="Arial" w:cs="Arial"/>
+                <w:b/>
+              </w:rPr>
+              <w:t>sistió a este bloque</w:t>
+            </w:r>
+            <w:r>
+              <w:rPr>
+                <w:rFonts w:ascii="Arial" w:hAnsi="Arial" w:cs="Arial"/>
+                <w:b/>
+              </w:rPr>
+              <w:t xml:space="preserve"> (VALORACIÓN DOCENTE)</w:t>
             </w:r>
           </w:p>
         </w:tc>
         <w:tc>
           <w:tcPr>
-            <w:tcW w:w="1568" w:type="dxa"/>
+            <w:tcW w:w="1769" w:type="dxa"/>
+            <w:shd w:val="clear" w:color="auto" w:fill="D9D9D9" w:themeFill="background1" w:themeFillShade="D9"/>
+          </w:tcPr>
+          <w:p>
+            <w:pPr>
+              <w:rPr>
+                <w:rFonts w:ascii="Arial" w:hAnsi="Arial" w:cs="Arial"/>
+                <w:b/>
+              </w:rPr>
+            </w:pPr>
+            <w:r>
+              <w:rPr>
+                <w:rFonts w:ascii="Arial" w:hAnsi="Arial" w:cs="Arial"/>
+                <w:b/>
+              </w:rPr>
+              <w:t>El docente a</w:t>
+            </w:r>
+            <w:r>
+              <w:rPr>
+                <w:rFonts w:ascii="Arial" w:hAnsi="Arial" w:cs="Arial"/>
+                <w:b/>
+              </w:rPr>
+              <w:t>sistió a este bloque</w:t>
+            </w:r>
+            <w:r>
+              <w:rPr>
+                <w:rFonts w:ascii="Arial" w:hAnsi="Arial" w:cs="Arial"/>
+                <w:b/>
+              </w:rPr>
+              <w:t xml:space="preserve"> (VALORACIÓN </w:t>
+            </w:r>
+            <w:r>
+              <w:rPr>
+                <w:rFonts w:ascii="Arial" w:hAnsi="Arial" w:cs="Arial"/>
+                <w:b/>
+              </w:rPr>
+              <w:t>ESTUDIANTE</w:t>
+            </w:r>
+            <w:r>
+              <w:rPr>
+                <w:rFonts w:ascii="Arial" w:hAnsi="Arial" w:cs="Arial"/>
+                <w:b/>
+              </w:rPr>
+              <w:t>)</w:t>
+            </w:r>
+          </w:p>
+        </w:tc>
+        <w:tc>
+          <w:tcPr>
+            <w:tcW w:w="1455" w:type="dxa"/>
             <w:shd w:val="clear" w:color="auto" w:fill="D9D9D9" w:themeFill="background1" w:themeFillShade="D9"/>
           </w:tcPr>
           <w:p>

</xml_diff>